<commit_message>
Feat: se agrego carrito a back(api)
</commit_message>
<xml_diff>
--- a/Documentación.docx
+++ b/Documentación.docx
@@ -347,6 +347,55 @@
         </w:rPr>
         <w:t>)</w:t>
       </w:r>
+      <w:r>
+        <w:rPr>
+          <w:lang w:val="es-ES"/>
+        </w:rPr>
+        <w:t xml:space="preserve"> Git</w:t>
+      </w:r>
+    </w:p>
+    <w:p>
+      <w:pPr>
+        <w:spacing w:line="240" w:lineRule="auto"/>
+        <w:jc w:val="both"/>
+        <w:rPr>
+          <w:lang w:val="es-ES"/>
+        </w:rPr>
+      </w:pPr>
+      <w:r>
+        <w:rPr>
+          <w:lang w:val="es-ES"/>
+        </w:rPr>
+        <w:t xml:space="preserve">Se crea el repositorio </w:t>
+      </w:r>
+      <w:proofErr w:type="spellStart"/>
+      <w:r>
+        <w:rPr>
+          <w:lang w:val="es-ES"/>
+        </w:rPr>
+        <w:t>Pedidos_Entregas</w:t>
+      </w:r>
+      <w:proofErr w:type="spellEnd"/>
+      <w:r>
+        <w:rPr>
+          <w:lang w:val="es-ES"/>
+        </w:rPr>
+        <w:t xml:space="preserve"> se crea la rama </w:t>
+      </w:r>
+      <w:proofErr w:type="spellStart"/>
+      <w:r>
+        <w:rPr>
+          <w:lang w:val="es-ES"/>
+        </w:rPr>
+        <w:t>Development</w:t>
+      </w:r>
+      <w:proofErr w:type="spellEnd"/>
+      <w:r>
+        <w:rPr>
+          <w:lang w:val="es-ES"/>
+        </w:rPr>
+        <w:t xml:space="preserve"> para hacer todos los cambios</w:t>
+      </w:r>
     </w:p>
     <w:p>
       <w:pPr>
@@ -436,6 +485,7 @@
           <w:noProof/>
           <w:lang w:val="es-ES"/>
         </w:rPr>
+        <w:lastRenderedPageBreak/>
         <w:drawing>
           <wp:inline distT="0" distB="0" distL="0" distR="0" wp14:anchorId="0991BFCB" wp14:editId="00E51B1F">
             <wp:extent cx="3701561" cy="2911660"/>
@@ -492,7 +542,6 @@
           <w:u w:val="single"/>
           <w:lang w:val="es-ES"/>
         </w:rPr>
-        <w:lastRenderedPageBreak/>
         <w:t xml:space="preserve">Se instala </w:t>
       </w:r>
       <w:proofErr w:type="spellStart"/>
@@ -794,6 +843,7 @@
           <w:bCs/>
           <w:lang w:val="es-ES"/>
         </w:rPr>
+        <w:lastRenderedPageBreak/>
         <w:t>-- Tabla Empleado</w:t>
       </w:r>
     </w:p>
@@ -1165,7 +1215,6 @@
         <w:rPr>
           <w:lang w:val="es-ES"/>
         </w:rPr>
-        <w:lastRenderedPageBreak/>
         <w:t xml:space="preserve">    Salario </w:t>
       </w:r>
       <w:proofErr w:type="gramStart"/>
@@ -1817,6 +1866,7 @@
         <w:rPr>
           <w:lang w:val="es-ES"/>
         </w:rPr>
+        <w:lastRenderedPageBreak/>
         <w:t xml:space="preserve">    Municipio </w:t>
       </w:r>
       <w:proofErr w:type="gramStart"/>
@@ -2767,6 +2817,7 @@
         <w:rPr>
           <w:lang w:val="es-ES"/>
         </w:rPr>
+        <w:lastRenderedPageBreak/>
         <w:t>);</w:t>
       </w:r>
     </w:p>
@@ -3346,17 +3397,7 @@
           <w:szCs w:val="21"/>
           <w:shd w:val="clear" w:color="auto" w:fill="000000"/>
         </w:rPr>
-        <w:t>)</w:t>
-      </w:r>
-      <w:r>
-        <w:rPr>
-          <w:rFonts w:ascii="Ubuntu Mono" w:hAnsi="Ubuntu Mono"/>
-          <w:color w:val="FFFFFF"/>
-          <w:sz w:val="21"/>
-          <w:szCs w:val="21"/>
-          <w:shd w:val="clear" w:color="auto" w:fill="000000"/>
-        </w:rPr>
-        <w:t xml:space="preserve"> </w:t>
+        <w:t xml:space="preserve">) </w:t>
       </w:r>
       <w:r>
         <w:rPr>
@@ -3539,6 +3580,7 @@
         <w:rPr>
           <w:lang w:val="es-ES"/>
         </w:rPr>
+        <w:lastRenderedPageBreak/>
         <w:t xml:space="preserve">CREATE TABLE </w:t>
       </w:r>
       <w:proofErr w:type="spellStart"/>
@@ -3926,7 +3968,6 @@
         <w:rPr>
           <w:lang w:val="es-ES"/>
         </w:rPr>
-        <w:lastRenderedPageBreak/>
         <w:t xml:space="preserve">    </w:t>
       </w:r>
       <w:proofErr w:type="spellStart"/>
@@ -4574,6 +4615,7 @@
         <w:rPr>
           <w:lang w:val="es-ES"/>
         </w:rPr>
+        <w:lastRenderedPageBreak/>
         <w:t xml:space="preserve">    </w:t>
       </w:r>
       <w:proofErr w:type="spellStart"/>
@@ -4897,7 +4939,6 @@
         <w:rPr>
           <w:lang w:val="es-ES"/>
         </w:rPr>
-        <w:lastRenderedPageBreak/>
         <w:t xml:space="preserve">CREATE TABLE </w:t>
       </w:r>
       <w:proofErr w:type="spellStart"/>
@@ -5481,6 +5522,7 @@
         <w:rPr>
           <w:lang w:val="es-ES"/>
         </w:rPr>
+        <w:lastRenderedPageBreak/>
         <w:t xml:space="preserve">CREATE TABLE </w:t>
       </w:r>
       <w:proofErr w:type="spellStart"/>
@@ -5810,7 +5852,6 @@
         <w:rPr>
           <w:lang w:val="es-ES"/>
         </w:rPr>
-        <w:lastRenderedPageBreak/>
         <w:t xml:space="preserve">    </w:t>
       </w:r>
       <w:proofErr w:type="spellStart"/>
@@ -6402,6 +6443,7 @@
         <w:rPr>
           <w:lang w:val="es-ES"/>
         </w:rPr>
+        <w:lastRenderedPageBreak/>
         <w:t>);</w:t>
       </w:r>
     </w:p>
@@ -6846,8 +6888,10 @@
         <w:rPr>
           <w:b/>
           <w:bCs/>
-          <w:lang w:val="es-ES"/>
-        </w:rPr>
+          <w:noProof/>
+          <w:lang w:val="es-ES"/>
+        </w:rPr>
+        <w:lastRenderedPageBreak/>
         <w:drawing>
           <wp:inline distT="0" distB="0" distL="0" distR="0" wp14:anchorId="6B4543F5" wp14:editId="7B9A1FFF">
             <wp:extent cx="5612130" cy="4034790"/>
@@ -7248,7 +7292,6 @@
           <w:lang w:eastAsia="es-CO"/>
           <w14:ligatures w14:val="none"/>
         </w:rPr>
-        <w:lastRenderedPageBreak/>
         <w:t xml:space="preserve">  </w:t>
       </w:r>
       <w:r>
@@ -7983,6 +8026,7 @@
           <w:bCs/>
           <w:lang w:val="es-ES"/>
         </w:rPr>
+        <w:lastRenderedPageBreak/>
         <w:t>cors</w:t>
       </w:r>
       <w:proofErr w:type="spellEnd"/>
@@ -9095,7 +9139,6 @@
           <w:bCs/>
           <w:lang w:val="es-ES"/>
         </w:rPr>
-        <w:lastRenderedPageBreak/>
         <w:t>@babel/preset-env</w:t>
       </w:r>
       <w:r>
@@ -9241,6 +9284,7 @@
         <w:rPr>
           <w:lang w:val="es-ES"/>
         </w:rPr>
+        <w:lastRenderedPageBreak/>
         <w:t xml:space="preserve">En conjunto, estas dependencias son comunes en proyectos de Node.js que utilizan Babel para admitir código </w:t>
       </w:r>
       <w:r>
@@ -9460,7 +9504,6 @@
           <w:szCs w:val="32"/>
           <w:lang w:val="es-ES"/>
         </w:rPr>
-        <w:lastRenderedPageBreak/>
         <w:drawing>
           <wp:inline distT="0" distB="0" distL="0" distR="0" wp14:anchorId="2E2A4D59" wp14:editId="314DFDE6">
             <wp:extent cx="3272139" cy="3085170"/>
@@ -9557,6 +9600,7 @@
           <w:szCs w:val="32"/>
           <w:lang w:val="es-ES"/>
         </w:rPr>
+        <w:lastRenderedPageBreak/>
         <w:drawing>
           <wp:inline distT="0" distB="0" distL="0" distR="0" wp14:anchorId="0E8C0DDC" wp14:editId="53622BD2">
             <wp:extent cx="5612130" cy="3711575"/>
@@ -9672,15 +9716,7 @@
           <w:color w:val="000000" w:themeColor="text1"/>
           <w:lang w:val="es-ES"/>
         </w:rPr>
-        <w:t xml:space="preserve"> para hacer una conexión a través de los atributos ya </w:t>
-      </w:r>
-      <w:r>
-        <w:rPr>
-          <w:color w:val="000000" w:themeColor="text1"/>
-          <w:lang w:val="es-ES"/>
-        </w:rPr>
-        <w:lastRenderedPageBreak/>
-        <w:t xml:space="preserve">puestos en </w:t>
+        <w:t xml:space="preserve"> para hacer una conexión a través de los atributos ya puestos en </w:t>
       </w:r>
       <w:proofErr w:type="spellStart"/>
       <w:r>
@@ -11105,25 +11141,7 @@
         <w:spacing w:line="240" w:lineRule="auto"/>
       </w:pPr>
       <w:r>
-        <w:t xml:space="preserve">Esta es la </w:t>
-      </w:r>
-      <w:r>
-        <w:t>función</w:t>
-      </w:r>
-      <w:r>
-        <w:t xml:space="preserve"> </w:t>
-      </w:r>
-      <w:r>
-        <w:t>más</w:t>
-      </w:r>
-      <w:r>
-        <w:t xml:space="preserve"> sencilla en ciertos </w:t>
-      </w:r>
-      <w:r>
-        <w:t>aspectos</w:t>
-      </w:r>
-      <w:r>
-        <w:t xml:space="preserve">, ya que solo se debe mostrar lo que hay en la base de datos </w:t>
+        <w:t xml:space="preserve">Esta es la función más sencilla en ciertos aspectos, ya que solo se debe mostrar lo que hay en la base de datos </w:t>
       </w:r>
     </w:p>
     <w:p>
@@ -12766,7 +12784,6 @@
           <w:lang w:eastAsia="es-CO"/>
           <w14:ligatures w14:val="none"/>
         </w:rPr>
-        <w:lastRenderedPageBreak/>
         <w:t>app</w:t>
       </w:r>
       <w:r>
@@ -15028,6 +15045,7 @@
           <w:lang w:eastAsia="es-CO"/>
           <w14:ligatures w14:val="none"/>
         </w:rPr>
+        <w:lastRenderedPageBreak/>
         <w:t xml:space="preserve">        </w:t>
       </w:r>
       <w:proofErr w:type="gramStart"/>
@@ -16231,7 +16249,6 @@
           <w:lang w:eastAsia="es-CO"/>
           <w14:ligatures w14:val="none"/>
         </w:rPr>
-        <w:lastRenderedPageBreak/>
         <w:t>export</w:t>
       </w:r>
       <w:proofErr w:type="spellEnd"/>
@@ -17382,6 +17399,7 @@
           <w:lang w:eastAsia="es-CO"/>
           <w14:ligatures w14:val="none"/>
         </w:rPr>
+        <w:lastRenderedPageBreak/>
         <w:t xml:space="preserve">    </w:t>
       </w:r>
       <w:proofErr w:type="spellStart"/>
@@ -19734,7 +19752,6 @@
           <w:lang w:eastAsia="es-CO"/>
           <w14:ligatures w14:val="none"/>
         </w:rPr>
-        <w:lastRenderedPageBreak/>
         <w:t xml:space="preserve">    </w:t>
       </w:r>
       <w:proofErr w:type="spellStart"/>
@@ -21870,6 +21887,7 @@
           <w:lang w:eastAsia="es-CO"/>
           <w14:ligatures w14:val="none"/>
         </w:rPr>
+        <w:lastRenderedPageBreak/>
         <w:t>// contar los productos</w:t>
       </w:r>
     </w:p>
@@ -23335,7 +23353,27 @@
           <w:sz w:val="28"/>
           <w:szCs w:val="28"/>
         </w:rPr>
-        <w:t xml:space="preserve"> End (</w:t>
+        <w:t xml:space="preserve"> </w:t>
+      </w:r>
+      <w:proofErr w:type="spellStart"/>
+      <w:r>
+        <w:rPr>
+          <w:b/>
+          <w:bCs/>
+          <w:sz w:val="28"/>
+          <w:szCs w:val="28"/>
+        </w:rPr>
+        <w:t>End</w:t>
+      </w:r>
+      <w:proofErr w:type="spellEnd"/>
+      <w:r>
+        <w:rPr>
+          <w:b/>
+          <w:bCs/>
+          <w:sz w:val="28"/>
+          <w:szCs w:val="28"/>
+        </w:rPr>
+        <w:t xml:space="preserve"> (</w:t>
       </w:r>
       <w:proofErr w:type="spellStart"/>
       <w:r>

</xml_diff>

<commit_message>
feat: se agrego el front
</commit_message>
<xml_diff>
--- a/Documentación.docx
+++ b/Documentación.docx
@@ -23311,6 +23311,182 @@
     <w:p>
       <w:pPr>
         <w:spacing w:line="240" w:lineRule="auto"/>
+        <w:rPr>
+          <w:b/>
+          <w:bCs/>
+          <w:sz w:val="28"/>
+          <w:szCs w:val="28"/>
+        </w:rPr>
+      </w:pPr>
+    </w:p>
+    <w:p>
+      <w:pPr>
+        <w:spacing w:line="240" w:lineRule="auto"/>
+        <w:rPr>
+          <w:b/>
+          <w:bCs/>
+          <w:sz w:val="28"/>
+          <w:szCs w:val="28"/>
+          <w:u w:val="single"/>
+        </w:rPr>
+      </w:pPr>
+      <w:r>
+        <w:rPr>
+          <w:b/>
+          <w:bCs/>
+          <w:sz w:val="28"/>
+          <w:szCs w:val="28"/>
+          <w:u w:val="single"/>
+        </w:rPr>
+        <w:t>JWT</w:t>
+      </w:r>
+    </w:p>
+    <w:p>
+      <w:pPr>
+        <w:spacing w:line="240" w:lineRule="auto"/>
+      </w:pPr>
+      <w:r>
+        <w:t xml:space="preserve">Para por tener JWT en </w:t>
+      </w:r>
+      <w:proofErr w:type="gramStart"/>
+      <w:r>
+        <w:t>la</w:t>
+      </w:r>
+      <w:r>
+        <w:t xml:space="preserve"> api</w:t>
+      </w:r>
+      <w:proofErr w:type="gramEnd"/>
+      <w:r>
+        <w:t xml:space="preserve"> Se </w:t>
+      </w:r>
+      <w:r>
+        <w:t>n</w:t>
+      </w:r>
+      <w:r>
+        <w:t>ecesita hacer el siguiente comando en la consola</w:t>
+      </w:r>
+      <w:r>
+        <w:t xml:space="preserve"> o terminal de visual </w:t>
+      </w:r>
+      <w:proofErr w:type="spellStart"/>
+      <w:r>
+        <w:t>studio</w:t>
+      </w:r>
+      <w:proofErr w:type="spellEnd"/>
+      <w:r>
+        <w:t xml:space="preserve"> </w:t>
+      </w:r>
+      <w:proofErr w:type="spellStart"/>
+      <w:r>
+        <w:t>code</w:t>
+      </w:r>
+      <w:proofErr w:type="spellEnd"/>
+      <w:r>
+        <w:t>:</w:t>
+      </w:r>
+    </w:p>
+    <w:p>
+      <w:pPr>
+        <w:spacing w:line="240" w:lineRule="auto"/>
+        <w:rPr>
+          <w:i/>
+          <w:iCs/>
+          <w:color w:val="BFBFBF" w:themeColor="background1" w:themeShade="BF"/>
+          <w:u w:val="single"/>
+        </w:rPr>
+      </w:pPr>
+      <w:proofErr w:type="spellStart"/>
+      <w:r>
+        <w:rPr>
+          <w:i/>
+          <w:iCs/>
+          <w:color w:val="BFBFBF" w:themeColor="background1" w:themeShade="BF"/>
+          <w:u w:val="single"/>
+        </w:rPr>
+        <w:t>npm</w:t>
+      </w:r>
+      <w:proofErr w:type="spellEnd"/>
+      <w:r>
+        <w:rPr>
+          <w:i/>
+          <w:iCs/>
+          <w:color w:val="BFBFBF" w:themeColor="background1" w:themeShade="BF"/>
+          <w:u w:val="single"/>
+        </w:rPr>
+        <w:t xml:space="preserve"> </w:t>
+      </w:r>
+      <w:proofErr w:type="spellStart"/>
+      <w:r>
+        <w:rPr>
+          <w:i/>
+          <w:iCs/>
+          <w:color w:val="BFBFBF" w:themeColor="background1" w:themeShade="BF"/>
+          <w:u w:val="single"/>
+        </w:rPr>
+        <w:t>install</w:t>
+      </w:r>
+      <w:proofErr w:type="spellEnd"/>
+      <w:r>
+        <w:rPr>
+          <w:i/>
+          <w:iCs/>
+          <w:color w:val="BFBFBF" w:themeColor="background1" w:themeShade="BF"/>
+          <w:u w:val="single"/>
+        </w:rPr>
+        <w:t xml:space="preserve"> </w:t>
+      </w:r>
+      <w:proofErr w:type="spellStart"/>
+      <w:r>
+        <w:rPr>
+          <w:i/>
+          <w:iCs/>
+          <w:color w:val="BFBFBF" w:themeColor="background1" w:themeShade="BF"/>
+          <w:u w:val="single"/>
+        </w:rPr>
+        <w:t>jsonwebtoken</w:t>
+      </w:r>
+      <w:proofErr w:type="spellEnd"/>
+      <w:r>
+        <w:rPr>
+          <w:i/>
+          <w:iCs/>
+          <w:color w:val="BFBFBF" w:themeColor="background1" w:themeShade="BF"/>
+          <w:u w:val="single"/>
+        </w:rPr>
+        <w:t xml:space="preserve"> </w:t>
+      </w:r>
+      <w:proofErr w:type="spellStart"/>
+      <w:r>
+        <w:rPr>
+          <w:i/>
+          <w:iCs/>
+          <w:color w:val="BFBFBF" w:themeColor="background1" w:themeShade="BF"/>
+          <w:u w:val="single"/>
+        </w:rPr>
+        <w:t>express</w:t>
+      </w:r>
+      <w:proofErr w:type="spellEnd"/>
+    </w:p>
+    <w:p>
+      <w:pPr>
+        <w:spacing w:line="240" w:lineRule="auto"/>
+        <w:rPr>
+          <w:i/>
+          <w:iCs/>
+          <w:color w:val="BFBFBF" w:themeColor="background1" w:themeShade="BF"/>
+          <w:u w:val="single"/>
+        </w:rPr>
+      </w:pPr>
+    </w:p>
+    <w:p>
+      <w:pPr>
+        <w:spacing w:line="240" w:lineRule="auto"/>
+        <w:rPr>
+          <w:i/>
+          <w:iCs/>
+          <w:color w:val="BFBFBF" w:themeColor="background1" w:themeShade="BF"/>
+          <w:u w:val="single"/>
+        </w:rPr>
       </w:pPr>
     </w:p>
     <w:p>

</xml_diff>

<commit_message>
feat: se actualizo documentacion
</commit_message>
<xml_diff>
--- a/Documentación.docx
+++ b/Documentación.docx
@@ -320,9 +320,48 @@
         <w:spacing w:line="240" w:lineRule="auto"/>
         <w:jc w:val="both"/>
         <w:rPr>
-          <w:lang w:val="es-ES"/>
-        </w:rPr>
-      </w:pPr>
+          <w:b/>
+          <w:bCs/>
+          <w:lang w:val="es-ES"/>
+        </w:rPr>
+      </w:pPr>
+      <w:r>
+        <w:rPr>
+          <w:b/>
+          <w:bCs/>
+          <w:lang w:val="es-ES"/>
+        </w:rPr>
+        <w:t>Para instalar todos los recursos del back y del front con el comando npm i en las terminales de front y el back</w:t>
+      </w:r>
+    </w:p>
+    <w:p>
+      <w:pPr>
+        <w:spacing w:line="240" w:lineRule="auto"/>
+        <w:jc w:val="both"/>
+        <w:rPr>
+          <w:b/>
+          <w:bCs/>
+          <w:i/>
+          <w:iCs/>
+          <w:color w:val="FF0000"/>
+          <w:sz w:val="24"/>
+          <w:szCs w:val="24"/>
+          <w:lang w:val="es-ES"/>
+        </w:rPr>
+      </w:pPr>
+      <w:r>
+        <w:rPr>
+          <w:b/>
+          <w:bCs/>
+          <w:i/>
+          <w:iCs/>
+          <w:color w:val="FF0000"/>
+          <w:sz w:val="24"/>
+          <w:szCs w:val="24"/>
+          <w:lang w:val="es-ES"/>
+        </w:rPr>
+        <w:t>El aplicativo web se realizó de forma Local</w:t>
+      </w:r>
     </w:p>
     <w:p>
       <w:pPr>
@@ -35275,8 +35314,178 @@
           <w:szCs w:val="28"/>
           <w:u w:val="single"/>
         </w:rPr>
-        <w:t>productos</w:t>
-      </w:r>
+        <w:t>P</w:t>
+      </w:r>
+      <w:r>
+        <w:rPr>
+          <w:b/>
+          <w:bCs/>
+          <w:color w:val="000000" w:themeColor="text1"/>
+          <w:sz w:val="28"/>
+          <w:szCs w:val="28"/>
+          <w:u w:val="single"/>
+        </w:rPr>
+        <w:t>roductos</w:t>
+      </w:r>
+    </w:p>
+    <w:p>
+      <w:pPr>
+        <w:pBdr>
+          <w:bottom w:val="single" w:sz="12" w:space="12" w:color="auto"/>
+        </w:pBdr>
+        <w:spacing w:line="240" w:lineRule="auto"/>
+        <w:rPr>
+          <w:color w:val="000000" w:themeColor="text1"/>
+        </w:rPr>
+      </w:pPr>
+      <w:r>
+        <w:rPr>
+          <w:color w:val="000000" w:themeColor="text1"/>
+        </w:rPr>
+        <w:t>Generación de un código aleatorio: En la función See, se genera un código aleatorio y se almacena en el estado randomN. Este código parece estar relacionado con la creación de una orden o producto.</w:t>
+      </w:r>
+    </w:p>
+    <w:p>
+      <w:pPr>
+        <w:pBdr>
+          <w:bottom w:val="single" w:sz="12" w:space="12" w:color="auto"/>
+        </w:pBdr>
+        <w:spacing w:line="240" w:lineRule="auto"/>
+        <w:rPr>
+          <w:color w:val="000000" w:themeColor="text1"/>
+        </w:rPr>
+      </w:pPr>
+    </w:p>
+    <w:p>
+      <w:pPr>
+        <w:pBdr>
+          <w:bottom w:val="single" w:sz="12" w:space="12" w:color="auto"/>
+        </w:pBdr>
+        <w:spacing w:line="240" w:lineRule="auto"/>
+        <w:rPr>
+          <w:color w:val="000000" w:themeColor="text1"/>
+        </w:rPr>
+      </w:pPr>
+      <w:r>
+        <w:rPr>
+          <w:color w:val="000000" w:themeColor="text1"/>
+        </w:rPr>
+        <w:lastRenderedPageBreak/>
+        <w:t>Gestión del carrito de compras: Existe una función llamada add que permite agregar productos al carrito de compras. Los productos se almacenan tanto en el estado local como en el estado del componente (products_2). También se muestra una notificación de éxito utilizando SweetAlert2 cuando se agrega un producto al carrito.</w:t>
+      </w:r>
+    </w:p>
+    <w:p>
+      <w:pPr>
+        <w:pBdr>
+          <w:bottom w:val="single" w:sz="12" w:space="12" w:color="auto"/>
+        </w:pBdr>
+        <w:spacing w:line="240" w:lineRule="auto"/>
+        <w:rPr>
+          <w:color w:val="000000" w:themeColor="text1"/>
+        </w:rPr>
+      </w:pPr>
+      <w:r>
+        <w:rPr>
+          <w:color w:val="000000" w:themeColor="text1"/>
+        </w:rPr>
+        <w:t>Gestión de marcas y categorías: Se tienen funciones como SeeBrand y SeeCategory que muestran componentes relacionados con la creación de marcas y categorías. Además, hay funciones (createBrand, createCategory) para crear marcas y categorías en la base de datos</w:t>
+      </w:r>
+    </w:p>
+    <w:p>
+      <w:pPr>
+        <w:pBdr>
+          <w:bottom w:val="single" w:sz="12" w:space="12" w:color="auto"/>
+        </w:pBdr>
+        <w:spacing w:line="240" w:lineRule="auto"/>
+        <w:rPr>
+          <w:color w:val="000000" w:themeColor="text1"/>
+        </w:rPr>
+      </w:pPr>
+      <w:r>
+        <w:rPr>
+          <w:color w:val="000000" w:themeColor="text1"/>
+        </w:rPr>
+        <w:t>Gestión de la edición de productos: La función SeeEdit muestra un componente relacionado con la edición de productos y parece almacenar datos en el almacenamiento local.</w:t>
+      </w:r>
+    </w:p>
+    <w:p>
+      <w:pPr>
+        <w:pBdr>
+          <w:bottom w:val="single" w:sz="12" w:space="12" w:color="auto"/>
+        </w:pBdr>
+        <w:spacing w:line="240" w:lineRule="auto"/>
+        <w:rPr>
+          <w:color w:val="000000" w:themeColor="text1"/>
+        </w:rPr>
+      </w:pPr>
+      <w:r>
+        <w:rPr>
+          <w:color w:val="000000" w:themeColor="text1"/>
+        </w:rPr>
+        <w:t>Limpieza de los campos de entrada: La función Ocult oculta algunos componentes y también limpia los campos de entrada mediante llamadas a funciones set para establecer los estados en valores vacíos.</w:t>
+      </w:r>
+    </w:p>
+    <w:p>
+      <w:pPr>
+        <w:pBdr>
+          <w:bottom w:val="single" w:sz="12" w:space="12" w:color="auto"/>
+        </w:pBdr>
+        <w:spacing w:line="240" w:lineRule="auto"/>
+        <w:rPr>
+          <w:color w:val="000000" w:themeColor="text1"/>
+        </w:rPr>
+      </w:pPr>
+      <w:r>
+        <w:rPr>
+          <w:color w:val="000000" w:themeColor="text1"/>
+        </w:rPr>
+        <w:t>Estado y funciones para recopilar datos del formulario: Se definen varios estados (por ejemplo, Nproduct, Dproduct, Bproduct, etc.) para recopilar datos del formulario. Cada campo de entrada tiene su propia función onChange que actualiza el estado correspondiente cuando se cambian los valores en los campos de entrada.</w:t>
+      </w:r>
+    </w:p>
+    <w:p>
+      <w:pPr>
+        <w:pBdr>
+          <w:bottom w:val="single" w:sz="12" w:space="12" w:color="auto"/>
+        </w:pBdr>
+        <w:spacing w:line="240" w:lineRule="auto"/>
+        <w:rPr>
+          <w:color w:val="000000" w:themeColor="text1"/>
+        </w:rPr>
+      </w:pPr>
+      <w:r>
+        <w:rPr>
+          <w:color w:val="000000" w:themeColor="text1"/>
+        </w:rPr>
+        <w:t>Filtrado de productos: Se realiza un filtrado de productos basado en el texto de búsqueda, la marca seleccionada y la categoría seleccionada. Los productos filtrados se almacenan en el estado filteredCharacters. El resultado del filtrado se actualiza cada vez que cambian los valores de búsqueda, marca o categoría.</w:t>
+      </w:r>
+    </w:p>
+    <w:p>
+      <w:pPr>
+        <w:pBdr>
+          <w:bottom w:val="single" w:sz="12" w:space="12" w:color="auto"/>
+        </w:pBdr>
+        <w:spacing w:line="240" w:lineRule="auto"/>
+        <w:rPr>
+          <w:color w:val="000000" w:themeColor="text1"/>
+        </w:rPr>
+      </w:pPr>
+      <w:r>
+        <w:rPr>
+          <w:color w:val="000000" w:themeColor="text1"/>
+        </w:rPr>
+        <w:t>Creación, actualización y eliminación de productos: Se tienen funciones para crear (createProduct), actualizar (update) y eliminar (deleteProduct) productos en la base de datos. Se utilizan solicitudes HTTP para realizar estas operaciones.</w:t>
+      </w:r>
+    </w:p>
+    <w:p>
+      <w:pPr>
+        <w:pBdr>
+          <w:bottom w:val="single" w:sz="12" w:space="12" w:color="auto"/>
+        </w:pBdr>
+        <w:spacing w:line="240" w:lineRule="auto"/>
+        <w:rPr>
+          <w:color w:val="000000" w:themeColor="text1"/>
+        </w:rPr>
+      </w:pPr>
     </w:p>
     <w:p>
       <w:pPr>
@@ -35303,7 +35512,6 @@
           <w:szCs w:val="28"/>
           <w:u w:val="single"/>
         </w:rPr>
-        <w:lastRenderedPageBreak/>
         <w:drawing>
           <wp:inline distT="0" distB="0" distL="0" distR="0" wp14:anchorId="18893915" wp14:editId="2DAC599B">
             <wp:extent cx="5612130" cy="2691765"/>
@@ -35372,13 +35580,7 @@
           <w:u w:val="single"/>
         </w:rPr>
       </w:pPr>
-    </w:p>
-    <w:p>
-      <w:pPr>
-        <w:pBdr>
-          <w:bottom w:val="single" w:sz="12" w:space="12" w:color="auto"/>
-        </w:pBdr>
-        <w:spacing w:line="240" w:lineRule="auto"/>
+      <w:r>
         <w:rPr>
           <w:b/>
           <w:bCs/>
@@ -35387,7 +35589,9 @@
           <w:szCs w:val="28"/>
           <w:u w:val="single"/>
         </w:rPr>
-      </w:pPr>
+        <w:lastRenderedPageBreak/>
+        <w:t>Pedidos</w:t>
+      </w:r>
     </w:p>
     <w:p>
       <w:pPr>
@@ -35396,25 +35600,111 @@
         </w:pBdr>
         <w:spacing w:line="240" w:lineRule="auto"/>
         <w:rPr>
-          <w:b/>
-          <w:bCs/>
           <w:color w:val="000000" w:themeColor="text1"/>
-          <w:sz w:val="28"/>
-          <w:szCs w:val="28"/>
-          <w:u w:val="single"/>
-        </w:rPr>
-      </w:pPr>
-      <w:r>
-        <w:rPr>
-          <w:b/>
-          <w:bCs/>
+        </w:rPr>
+      </w:pPr>
+      <w:r>
+        <w:rPr>
           <w:color w:val="000000" w:themeColor="text1"/>
-          <w:sz w:val="28"/>
-          <w:szCs w:val="28"/>
-          <w:u w:val="single"/>
-        </w:rPr>
-        <w:t>Pedidos</w:t>
-      </w:r>
+        </w:rPr>
+        <w:t>Estados Iniciales: Se definen varios estados iniciales utilizando useState para almacenar datos relacionados con los pedidos y la asignación de entregadores.</w:t>
+      </w:r>
+    </w:p>
+    <w:p>
+      <w:pPr>
+        <w:pBdr>
+          <w:bottom w:val="single" w:sz="12" w:space="12" w:color="auto"/>
+        </w:pBdr>
+        <w:spacing w:line="240" w:lineRule="auto"/>
+        <w:rPr>
+          <w:color w:val="000000" w:themeColor="text1"/>
+        </w:rPr>
+      </w:pPr>
+      <w:r>
+        <w:rPr>
+          <w:color w:val="000000" w:themeColor="text1"/>
+        </w:rPr>
+        <w:t>Obtener Todos los Pedidos: Se utiliza un efecto (useEffect) para hacer una solicitud GET a una API (http://localhost:3030/api/order) y obtener todos los pedidos almacenados en la base de datos. Los pedidos se almacenan en el estado order. Se verifica si hay un token en el almacenamiento local antes de realizar la solicitud para asegurarse de que el usuario esté autenticado</w:t>
+      </w:r>
+    </w:p>
+    <w:p>
+      <w:pPr>
+        <w:pBdr>
+          <w:bottom w:val="single" w:sz="12" w:space="12" w:color="auto"/>
+        </w:pBdr>
+        <w:spacing w:line="240" w:lineRule="auto"/>
+        <w:rPr>
+          <w:color w:val="000000" w:themeColor="text1"/>
+        </w:rPr>
+      </w:pPr>
+      <w:r>
+        <w:rPr>
+          <w:color w:val="000000" w:themeColor="text1"/>
+        </w:rPr>
+        <w:t>Filtrar Pedidos: Hay una función llamada filterOrders que filtra los pedidos en función del texto de búsqueda (text) y las fechas de inicio y fin seleccionadas (selectedStartDate y selectedEndDate). Los resultados del filtrado se almacenan en el estado filteredOrders.</w:t>
+      </w:r>
+    </w:p>
+    <w:p>
+      <w:pPr>
+        <w:pBdr>
+          <w:bottom w:val="single" w:sz="12" w:space="12" w:color="auto"/>
+        </w:pBdr>
+        <w:spacing w:line="240" w:lineRule="auto"/>
+        <w:rPr>
+          <w:color w:val="000000" w:themeColor="text1"/>
+        </w:rPr>
+      </w:pPr>
+      <w:r>
+        <w:rPr>
+          <w:color w:val="000000" w:themeColor="text1"/>
+        </w:rPr>
+        <w:t>Cancelar Pedido: La función deleteOrders permite cancelar un pedido mediante una solicitud DELETE a la API (http://localhost:3030/api/order/{idOrder}). Se utiliza el token de autorización para autenticar la solicitud. Si se completa con éxito, se recarga la página después de 1 segundo y se muestra un mensaje de éxito.</w:t>
+      </w:r>
+    </w:p>
+    <w:p>
+      <w:pPr>
+        <w:pBdr>
+          <w:bottom w:val="single" w:sz="12" w:space="12" w:color="auto"/>
+        </w:pBdr>
+        <w:spacing w:line="240" w:lineRule="auto"/>
+        <w:rPr>
+          <w:color w:val="000000" w:themeColor="text1"/>
+        </w:rPr>
+      </w:pPr>
+      <w:r>
+        <w:rPr>
+          <w:color w:val="000000" w:themeColor="text1"/>
+        </w:rPr>
+        <w:t>Registrar Venta: La función sales parece estar relacionada con el registro de ventas. Se obtienen detalles de un pedido en función del ID del pedido (idOrder) y se construye un objeto de datos con ciertos atributos. Luego, se realiza una solicitud POST a la API (http://localhost:3030/api/sales) para registrar la venta. Si se completa con éxito, se muestra un mensaje de éxito.</w:t>
+      </w:r>
+    </w:p>
+    <w:p>
+      <w:pPr>
+        <w:pBdr>
+          <w:bottom w:val="single" w:sz="12" w:space="12" w:color="auto"/>
+        </w:pBdr>
+        <w:spacing w:line="240" w:lineRule="auto"/>
+        <w:rPr>
+          <w:color w:val="000000" w:themeColor="text1"/>
+        </w:rPr>
+      </w:pPr>
+      <w:r>
+        <w:rPr>
+          <w:color w:val="000000" w:themeColor="text1"/>
+        </w:rPr>
+        <w:t>Asignar Entregador: Se utiliza un conjunto de estados (asig, asigId) para asignar un entregador a un pedido. La función seeAsing muestra un componente relacionado con la asignación. La función Asig realiza una solicitud PUT a la API para actualizar los detalles del pedido con el ID especificado (asigId) e incluir el ID del entregador asignado (asig). También se recarga la página después de realizar la asignación.</w:t>
+      </w:r>
+    </w:p>
+    <w:p>
+      <w:pPr>
+        <w:pBdr>
+          <w:bottom w:val="single" w:sz="12" w:space="12" w:color="auto"/>
+        </w:pBdr>
+        <w:spacing w:line="240" w:lineRule="auto"/>
+        <w:rPr>
+          <w:color w:val="000000" w:themeColor="text1"/>
+        </w:rPr>
+      </w:pPr>
     </w:p>
     <w:p>
       <w:pPr>
@@ -35528,6 +35818,143 @@
         </w:pBdr>
         <w:spacing w:line="240" w:lineRule="auto"/>
         <w:rPr>
+          <w:color w:val="000000" w:themeColor="text1"/>
+        </w:rPr>
+      </w:pPr>
+      <w:r>
+        <w:rPr>
+          <w:color w:val="000000" w:themeColor="text1"/>
+        </w:rPr>
+        <w:t xml:space="preserve">Obtener Todos los Trabajadores: Se utiliza el estado work y un efecto (useEffect) para hacer una solicitud GET a una API (http://localhost:3030/api/work/workers) y obtener todos los trabajadores almacenados en la base de datos. Los trabajadores se almacenan en el estado work. Se verifica si </w:t>
+      </w:r>
+      <w:r>
+        <w:rPr>
+          <w:color w:val="000000" w:themeColor="text1"/>
+        </w:rPr>
+        <w:lastRenderedPageBreak/>
+        <w:t>hay un token en el almacenamiento local antes de realizar la solicitud para asegurarse de que el usuario esté autenticado.</w:t>
+      </w:r>
+    </w:p>
+    <w:p>
+      <w:pPr>
+        <w:pBdr>
+          <w:bottom w:val="single" w:sz="12" w:space="12" w:color="auto"/>
+        </w:pBdr>
+        <w:spacing w:line="240" w:lineRule="auto"/>
+        <w:rPr>
+          <w:color w:val="000000" w:themeColor="text1"/>
+        </w:rPr>
+      </w:pPr>
+      <w:r>
+        <w:rPr>
+          <w:color w:val="000000" w:themeColor="text1"/>
+        </w:rPr>
+        <w:t>Obtener Cantidad de Trabajadores: Similar al punto anterior, se utiliza el estado count y otro efecto para obtener la cantidad total de trabajadores. La solicitud se hace a http://localhost:3030/api/work/workers/count.</w:t>
+      </w:r>
+    </w:p>
+    <w:p>
+      <w:pPr>
+        <w:pBdr>
+          <w:bottom w:val="single" w:sz="12" w:space="12" w:color="auto"/>
+        </w:pBdr>
+        <w:spacing w:line="240" w:lineRule="auto"/>
+        <w:rPr>
+          <w:color w:val="000000" w:themeColor="text1"/>
+        </w:rPr>
+      </w:pPr>
+      <w:r>
+        <w:rPr>
+          <w:color w:val="000000" w:themeColor="text1"/>
+        </w:rPr>
+        <w:t>Eliminar Trabajador: La función deleteWorker permite eliminar un trabajador mediante una solicitud DELETE a la API (http://localhost:3030/api/work/workers/{idWork}). Se utiliza el token de autorización para autenticar la solicitud. Si se completa con éxito, se recarga la página después de 1 segundo y se muestra un mensaje de éxito.</w:t>
+      </w:r>
+    </w:p>
+    <w:p>
+      <w:pPr>
+        <w:pBdr>
+          <w:bottom w:val="single" w:sz="12" w:space="12" w:color="auto"/>
+        </w:pBdr>
+        <w:spacing w:line="240" w:lineRule="auto"/>
+        <w:rPr>
+          <w:color w:val="000000" w:themeColor="text1"/>
+        </w:rPr>
+      </w:pPr>
+      <w:r>
+        <w:rPr>
+          <w:color w:val="000000" w:themeColor="text1"/>
+        </w:rPr>
+        <w:t>Filtrar Trabajadores: Se utiliza un campo de texto (text) para filtrar los trabajadores en función del nombre. La función inputLoad se utiliza para actualizar el estado text cuando el usuario escribe en el campo de búsqueda. Los trabajadores que coinciden con el filtro se almacenan en inputCharacters.</w:t>
+      </w:r>
+    </w:p>
+    <w:p>
+      <w:pPr>
+        <w:pBdr>
+          <w:bottom w:val="single" w:sz="12" w:space="12" w:color="auto"/>
+        </w:pBdr>
+        <w:spacing w:line="240" w:lineRule="auto"/>
+        <w:rPr>
+          <w:color w:val="000000" w:themeColor="text1"/>
+        </w:rPr>
+      </w:pPr>
+      <w:r>
+        <w:rPr>
+          <w:color w:val="000000" w:themeColor="text1"/>
+        </w:rPr>
+        <w:t>Estados y Cambios en los Datos del Trabajador: Se definen múltiples estados (Nwork, Awork, CEwork, etc.) para capturar los datos del nuevo trabajador que se ingresará en un formulario. Cada onChange está vinculado a un estado específico para actualizarlo cuando el usuario ingrese información en el formulario.</w:t>
+      </w:r>
+    </w:p>
+    <w:p>
+      <w:pPr>
+        <w:pBdr>
+          <w:bottom w:val="single" w:sz="12" w:space="12" w:color="auto"/>
+        </w:pBdr>
+        <w:spacing w:line="240" w:lineRule="auto"/>
+        <w:rPr>
+          <w:color w:val="000000" w:themeColor="text1"/>
+        </w:rPr>
+      </w:pPr>
+      <w:r>
+        <w:rPr>
+          <w:color w:val="000000" w:themeColor="text1"/>
+        </w:rPr>
+        <w:t>Mostrar y Ocultar Formulario: Las funciones See y Ocult se utilizan para mostrar y ocultar un formulario de ingreso de datos de trabajadores cuando sea necesario. Al ocultar el formulario, se limpian los campos de entrada (setNwork, setAwork, etc.).</w:t>
+      </w:r>
+    </w:p>
+    <w:p>
+      <w:pPr>
+        <w:pBdr>
+          <w:bottom w:val="single" w:sz="12" w:space="12" w:color="auto"/>
+        </w:pBdr>
+        <w:spacing w:line="240" w:lineRule="auto"/>
+        <w:rPr>
+          <w:color w:val="000000" w:themeColor="text1"/>
+        </w:rPr>
+      </w:pPr>
+      <w:r>
+        <w:rPr>
+          <w:color w:val="000000" w:themeColor="text1"/>
+        </w:rPr>
+        <w:t>Enviar Datos del Trabajador: La función sendData se utiliza para enviar los datos del nuevo trabajador al servidor mediante una solicitud POST a http://localhost:3030/api/work/workers. Se utilizan los estados Nwork, Awork, etc. para recopilar los datos. El token de autorización se incluye en el encabezado de la solicitud. Se muestra la respuesta de la API en la consola.</w:t>
+      </w:r>
+    </w:p>
+    <w:p>
+      <w:pPr>
+        <w:pBdr>
+          <w:bottom w:val="single" w:sz="12" w:space="12" w:color="auto"/>
+        </w:pBdr>
+        <w:spacing w:line="240" w:lineRule="auto"/>
+        <w:rPr>
+          <w:color w:val="000000" w:themeColor="text1"/>
+        </w:rPr>
+      </w:pPr>
+    </w:p>
+    <w:p>
+      <w:pPr>
+        <w:pBdr>
+          <w:bottom w:val="single" w:sz="12" w:space="12" w:color="auto"/>
+        </w:pBdr>
+        <w:spacing w:line="240" w:lineRule="auto"/>
+        <w:rPr>
           <w:b/>
           <w:bCs/>
           <w:color w:val="000000" w:themeColor="text1"/>
@@ -35546,7 +35973,6 @@
           <w:szCs w:val="28"/>
           <w:u w:val="single"/>
         </w:rPr>
-        <w:lastRenderedPageBreak/>
         <w:drawing>
           <wp:inline distT="0" distB="0" distL="0" distR="0" wp14:anchorId="447E581B" wp14:editId="2C8F875D">
             <wp:extent cx="5612130" cy="2699385"/>
@@ -35615,13 +36041,7 @@
           <w:u w:val="single"/>
         </w:rPr>
       </w:pPr>
-    </w:p>
-    <w:p>
-      <w:pPr>
-        <w:pBdr>
-          <w:bottom w:val="single" w:sz="12" w:space="12" w:color="auto"/>
-        </w:pBdr>
-        <w:spacing w:line="240" w:lineRule="auto"/>
+      <w:r>
         <w:rPr>
           <w:b/>
           <w:bCs/>
@@ -35630,7 +36050,9 @@
           <w:szCs w:val="28"/>
           <w:u w:val="single"/>
         </w:rPr>
-      </w:pPr>
+        <w:lastRenderedPageBreak/>
+        <w:t>Carrito</w:t>
+      </w:r>
     </w:p>
     <w:p>
       <w:pPr>
@@ -35639,14 +36061,15 @@
         </w:pBdr>
         <w:spacing w:line="240" w:lineRule="auto"/>
         <w:rPr>
-          <w:b/>
-          <w:bCs/>
           <w:color w:val="000000" w:themeColor="text1"/>
-          <w:sz w:val="28"/>
-          <w:szCs w:val="28"/>
-          <w:u w:val="single"/>
-        </w:rPr>
-      </w:pPr>
+        </w:rPr>
+      </w:pPr>
+      <w:r>
+        <w:rPr>
+          <w:color w:val="000000" w:themeColor="text1"/>
+        </w:rPr>
+        <w:t>Obtención de datos del carrito desde el almacenamiento local: Se utiliza localStorage.getItem("car") para obtener los datos del carrito de compras almacenados en el almacenamiento local. Si hay datos en el carrito (carData no es nulo), se parsean como objetos JSON y se almacenan en la variable productsInCart. Si no hay datos en el carrito, se inicializa productsInCart como un arreglo vacío.</w:t>
+      </w:r>
     </w:p>
     <w:p>
       <w:pPr>
@@ -35655,12 +36078,7 @@
         </w:pBdr>
         <w:spacing w:line="240" w:lineRule="auto"/>
         <w:rPr>
-          <w:b/>
-          <w:bCs/>
           <w:color w:val="000000" w:themeColor="text1"/>
-          <w:sz w:val="28"/>
-          <w:szCs w:val="28"/>
-          <w:u w:val="single"/>
         </w:rPr>
       </w:pPr>
     </w:p>
@@ -35671,25 +36089,179 @@
         </w:pBdr>
         <w:spacing w:line="240" w:lineRule="auto"/>
         <w:rPr>
-          <w:b/>
-          <w:bCs/>
           <w:color w:val="000000" w:themeColor="text1"/>
-          <w:sz w:val="28"/>
-          <w:szCs w:val="28"/>
-          <w:u w:val="single"/>
-        </w:rPr>
-      </w:pPr>
-      <w:r>
-        <w:rPr>
-          <w:b/>
-          <w:bCs/>
+        </w:rPr>
+      </w:pPr>
+      <w:r>
+        <w:rPr>
           <w:color w:val="000000" w:themeColor="text1"/>
-          <w:sz w:val="28"/>
-          <w:szCs w:val="28"/>
-          <w:u w:val="single"/>
-        </w:rPr>
-        <w:t>Carrito</w:t>
-      </w:r>
+        </w:rPr>
+        <w:t>Función deleteCar: Esta función se ejecuta cuando se intenta eliminar un producto del carrito. Se utiliza la librería SweetAlert2 para mostrar una confirmación al usuario. Si el usuario confirma la eliminación, se realiza lo siguiente:</w:t>
+      </w:r>
+    </w:p>
+    <w:p>
+      <w:pPr>
+        <w:pBdr>
+          <w:bottom w:val="single" w:sz="12" w:space="12" w:color="auto"/>
+        </w:pBdr>
+        <w:spacing w:line="240" w:lineRule="auto"/>
+        <w:rPr>
+          <w:color w:val="000000" w:themeColor="text1"/>
+        </w:rPr>
+      </w:pPr>
+      <w:r>
+        <w:rPr>
+          <w:color w:val="000000" w:themeColor="text1"/>
+        </w:rPr>
+        <w:t>Se busca el índice del producto a eliminar en el arreglo productsInCart utilizando findIndex.</w:t>
+      </w:r>
+    </w:p>
+    <w:p>
+      <w:pPr>
+        <w:pBdr>
+          <w:bottom w:val="single" w:sz="12" w:space="12" w:color="auto"/>
+        </w:pBdr>
+        <w:spacing w:line="240" w:lineRule="auto"/>
+        <w:rPr>
+          <w:color w:val="000000" w:themeColor="text1"/>
+        </w:rPr>
+      </w:pPr>
+      <w:r>
+        <w:rPr>
+          <w:color w:val="000000" w:themeColor="text1"/>
+        </w:rPr>
+        <w:t>Si se encuentra el producto en el carrito (índice distinto de -1), se elimina ese producto del arreglo utilizando splice.</w:t>
+      </w:r>
+    </w:p>
+    <w:p>
+      <w:pPr>
+        <w:pBdr>
+          <w:bottom w:val="single" w:sz="12" w:space="12" w:color="auto"/>
+        </w:pBdr>
+        <w:spacing w:line="240" w:lineRule="auto"/>
+        <w:rPr>
+          <w:color w:val="000000" w:themeColor="text1"/>
+        </w:rPr>
+      </w:pPr>
+      <w:r>
+        <w:rPr>
+          <w:color w:val="000000" w:themeColor="text1"/>
+        </w:rPr>
+        <w:t>El arreglo actualizado se guarda nuevamente en el almacenamiento local como datos del carrito.</w:t>
+      </w:r>
+    </w:p>
+    <w:p>
+      <w:pPr>
+        <w:pBdr>
+          <w:bottom w:val="single" w:sz="12" w:space="12" w:color="auto"/>
+        </w:pBdr>
+        <w:spacing w:line="240" w:lineRule="auto"/>
+        <w:rPr>
+          <w:color w:val="000000" w:themeColor="text1"/>
+        </w:rPr>
+      </w:pPr>
+      <w:r>
+        <w:rPr>
+          <w:color w:val="000000" w:themeColor="text1"/>
+        </w:rPr>
+        <w:t>Se utiliza window.location.reload() para recargar la página, reflejando los cambios en el carrito.</w:t>
+      </w:r>
+    </w:p>
+    <w:p>
+      <w:pPr>
+        <w:pBdr>
+          <w:bottom w:val="single" w:sz="12" w:space="12" w:color="auto"/>
+        </w:pBdr>
+        <w:spacing w:line="240" w:lineRule="auto"/>
+        <w:rPr>
+          <w:color w:val="000000" w:themeColor="text1"/>
+        </w:rPr>
+      </w:pPr>
+      <w:r>
+        <w:rPr>
+          <w:color w:val="000000" w:themeColor="text1"/>
+        </w:rPr>
+        <w:t>Función add_2: Esta función se utiliza para agregar productos al carrito. Al hacer clic en un botón o elemento en la interfaz de usuario, se llama a esta función y se pasa un valor e.target.value. Esta función realiza lo siguiente:</w:t>
+      </w:r>
+    </w:p>
+    <w:p>
+      <w:pPr>
+        <w:pBdr>
+          <w:bottom w:val="single" w:sz="12" w:space="12" w:color="auto"/>
+        </w:pBdr>
+        <w:spacing w:line="240" w:lineRule="auto"/>
+        <w:rPr>
+          <w:color w:val="000000" w:themeColor="text1"/>
+        </w:rPr>
+      </w:pPr>
+      <w:r>
+        <w:rPr>
+          <w:color w:val="000000" w:themeColor="text1"/>
+        </w:rPr>
+        <w:t>Verifica si ya hay datos en el almacenamiento local para el producto actual. Si no hay datos, inicializa validDatos_2 como un arreglo vacío.</w:t>
+      </w:r>
+    </w:p>
+    <w:p>
+      <w:pPr>
+        <w:pBdr>
+          <w:bottom w:val="single" w:sz="12" w:space="12" w:color="auto"/>
+        </w:pBdr>
+        <w:spacing w:line="240" w:lineRule="auto"/>
+        <w:rPr>
+          <w:color w:val="000000" w:themeColor="text1"/>
+        </w:rPr>
+      </w:pPr>
+      <w:r>
+        <w:rPr>
+          <w:color w:val="000000" w:themeColor="text1"/>
+        </w:rPr>
+        <w:t>Almacena los datos del producto actual (valor de e.target.value) en validDatos_2.</w:t>
+      </w:r>
+    </w:p>
+    <w:p>
+      <w:pPr>
+        <w:pBdr>
+          <w:bottom w:val="single" w:sz="12" w:space="12" w:color="auto"/>
+        </w:pBdr>
+        <w:spacing w:line="240" w:lineRule="auto"/>
+        <w:rPr>
+          <w:color w:val="000000" w:themeColor="text1"/>
+        </w:rPr>
+      </w:pPr>
+      <w:r>
+        <w:rPr>
+          <w:color w:val="000000" w:themeColor="text1"/>
+        </w:rPr>
+        <w:t>Guarda validDatos_2 en el almacenamiento local bajo la clave "product".</w:t>
+      </w:r>
+    </w:p>
+    <w:p>
+      <w:pPr>
+        <w:pBdr>
+          <w:bottom w:val="single" w:sz="12" w:space="12" w:color="auto"/>
+        </w:pBdr>
+        <w:spacing w:line="240" w:lineRule="auto"/>
+        <w:rPr>
+          <w:color w:val="000000" w:themeColor="text1"/>
+        </w:rPr>
+      </w:pPr>
+      <w:r>
+        <w:rPr>
+          <w:color w:val="000000" w:themeColor="text1"/>
+        </w:rPr>
+        <w:t>En resumen, este código se encarga de la gestión de un carrito de compras, permitiendo a los usuarios agregar y eliminar productos del carrito. Los datos del carrito se almacenan en el almacenamiento local del navegador para persistencia.</w:t>
+      </w:r>
+    </w:p>
+    <w:p>
+      <w:pPr>
+        <w:pBdr>
+          <w:bottom w:val="single" w:sz="12" w:space="12" w:color="auto"/>
+        </w:pBdr>
+        <w:spacing w:line="240" w:lineRule="auto"/>
+        <w:rPr>
+          <w:color w:val="000000" w:themeColor="text1"/>
+        </w:rPr>
+      </w:pPr>
     </w:p>
     <w:p>
       <w:pPr>
@@ -35795,6 +36367,170 @@
         </w:rPr>
         <w:t>Ventas</w:t>
       </w:r>
+    </w:p>
+    <w:p>
+      <w:pPr>
+        <w:pBdr>
+          <w:bottom w:val="single" w:sz="12" w:space="12" w:color="auto"/>
+        </w:pBdr>
+        <w:spacing w:line="240" w:lineRule="auto"/>
+        <w:rPr>
+          <w:color w:val="000000" w:themeColor="text1"/>
+        </w:rPr>
+      </w:pPr>
+      <w:r>
+        <w:rPr>
+          <w:color w:val="000000" w:themeColor="text1"/>
+        </w:rPr>
+        <w:t>Estado para Almacenar Ventas: Se utiliza el estado ventas para almacenar los datos de ventas obtenidos de una API. Inicialmente, se establece como un arreglo vacío.</w:t>
+      </w:r>
+    </w:p>
+    <w:p>
+      <w:pPr>
+        <w:pBdr>
+          <w:bottom w:val="single" w:sz="12" w:space="12" w:color="auto"/>
+        </w:pBdr>
+        <w:spacing w:line="240" w:lineRule="auto"/>
+        <w:rPr>
+          <w:color w:val="000000" w:themeColor="text1"/>
+        </w:rPr>
+      </w:pPr>
+      <w:r>
+        <w:rPr>
+          <w:color w:val="000000" w:themeColor="text1"/>
+        </w:rPr>
+        <w:t>Filtrar Ventas por Texto: Se utiliza el estado text para capturar el texto ingresado por el usuario en un campo de búsqueda. La función inputLoad se llama cada vez que el usuario ingresa texto en el campo y actualiza el estado text en consecuencia.</w:t>
+      </w:r>
+    </w:p>
+    <w:p>
+      <w:pPr>
+        <w:pBdr>
+          <w:bottom w:val="single" w:sz="12" w:space="12" w:color="auto"/>
+        </w:pBdr>
+        <w:spacing w:line="240" w:lineRule="auto"/>
+        <w:rPr>
+          <w:color w:val="000000" w:themeColor="text1"/>
+        </w:rPr>
+      </w:pPr>
+      <w:r>
+        <w:rPr>
+          <w:color w:val="000000" w:themeColor="text1"/>
+        </w:rPr>
+        <w:t>Obtener Datos de Ventas: Se utiliza un efecto (useEffect) para hacer una solicitud GET a la API cuya URL es http://localhost:3030/api/sales. Se incluye un encabezado de autorización con un token obtenido del almacenamiento local. Los datos de ventas se almacenan en el estado ventas.</w:t>
+      </w:r>
+    </w:p>
+    <w:p>
+      <w:pPr>
+        <w:pBdr>
+          <w:bottom w:val="single" w:sz="12" w:space="12" w:color="auto"/>
+        </w:pBdr>
+        <w:spacing w:line="240" w:lineRule="auto"/>
+        <w:rPr>
+          <w:color w:val="000000" w:themeColor="text1"/>
+        </w:rPr>
+      </w:pPr>
+      <w:r>
+        <w:rPr>
+          <w:color w:val="000000" w:themeColor="text1"/>
+        </w:rPr>
+        <w:t>Funciones para Calcular el Total de Ventas: Se definen tres funciones (calcularTotalPorDia, calcularTotalPorSemana, calcularTotalPorMes) que se utilizan para calcular el total de ventas para un día, una semana y un mes específicos, respectivamente. Estas funciones toman como entrada el arreglo de ventas y una fecha.</w:t>
+      </w:r>
+    </w:p>
+    <w:p>
+      <w:pPr>
+        <w:pBdr>
+          <w:bottom w:val="single" w:sz="12" w:space="12" w:color="auto"/>
+        </w:pBdr>
+        <w:spacing w:line="240" w:lineRule="auto"/>
+        <w:rPr>
+          <w:color w:val="000000" w:themeColor="text1"/>
+        </w:rPr>
+      </w:pPr>
+      <w:r>
+        <w:rPr>
+          <w:color w:val="000000" w:themeColor="text1"/>
+        </w:rPr>
+        <w:t>calcularTotalPorDia: Filtra las ventas que coinciden con la fecha dada y suma sus valores para obtener el total de ventas de ese día.</w:t>
+      </w:r>
+    </w:p>
+    <w:p>
+      <w:pPr>
+        <w:pBdr>
+          <w:bottom w:val="single" w:sz="12" w:space="12" w:color="auto"/>
+        </w:pBdr>
+        <w:spacing w:line="240" w:lineRule="auto"/>
+        <w:rPr>
+          <w:color w:val="000000" w:themeColor="text1"/>
+        </w:rPr>
+      </w:pPr>
+      <w:r>
+        <w:rPr>
+          <w:color w:val="000000" w:themeColor="text1"/>
+        </w:rPr>
+        <w:t>calcularTotalPorSemana: Filtra las ventas dentro de la semana que contiene la fecha dada y calcula el total de ventas.</w:t>
+      </w:r>
+    </w:p>
+    <w:p>
+      <w:pPr>
+        <w:pBdr>
+          <w:bottom w:val="single" w:sz="12" w:space="12" w:color="auto"/>
+        </w:pBdr>
+        <w:spacing w:line="240" w:lineRule="auto"/>
+        <w:rPr>
+          <w:color w:val="000000" w:themeColor="text1"/>
+        </w:rPr>
+      </w:pPr>
+      <w:r>
+        <w:rPr>
+          <w:color w:val="000000" w:themeColor="text1"/>
+        </w:rPr>
+        <w:t>calcularTotalPorMes: Filtra las ventas dentro del mes que contiene la fecha dada y calcula el total de ventas.</w:t>
+      </w:r>
+    </w:p>
+    <w:p>
+      <w:pPr>
+        <w:pBdr>
+          <w:bottom w:val="single" w:sz="12" w:space="12" w:color="auto"/>
+        </w:pBdr>
+        <w:spacing w:line="240" w:lineRule="auto"/>
+        <w:rPr>
+          <w:color w:val="000000" w:themeColor="text1"/>
+        </w:rPr>
+      </w:pPr>
+      <w:r>
+        <w:rPr>
+          <w:color w:val="000000" w:themeColor="text1"/>
+        </w:rPr>
+        <w:t>Calcular Totales y Mostrar Resultados: Se utilizan las funciones de cálculo de ventas para calcular los totales de ventas por día, semana y mes, utilizando la fecha almacenada en text. Los resultados se almacenan en las variables totalPorDia, totalPorSemana y totalPorMes. Estos valores se muestran en la consola con console.log.</w:t>
+      </w:r>
+    </w:p>
+    <w:p>
+      <w:pPr>
+        <w:pBdr>
+          <w:bottom w:val="single" w:sz="12" w:space="12" w:color="auto"/>
+        </w:pBdr>
+        <w:spacing w:line="240" w:lineRule="auto"/>
+        <w:rPr>
+          <w:color w:val="000000" w:themeColor="text1"/>
+        </w:rPr>
+      </w:pPr>
+      <w:r>
+        <w:rPr>
+          <w:color w:val="000000" w:themeColor="text1"/>
+        </w:rPr>
+        <w:t>Obtener el ID del Trabajador: Se utiliza localStorage para obtener el ID del trabajador, que parece ser relevante para la aplicación.</w:t>
+      </w:r>
+    </w:p>
+    <w:p>
+      <w:pPr>
+        <w:pBdr>
+          <w:bottom w:val="single" w:sz="12" w:space="12" w:color="auto"/>
+        </w:pBdr>
+        <w:spacing w:line="240" w:lineRule="auto"/>
+        <w:rPr>
+          <w:color w:val="000000" w:themeColor="text1"/>
+        </w:rPr>
+      </w:pPr>
     </w:p>
     <w:p>
       <w:pPr>
@@ -35909,6 +36645,182 @@
         </w:pBdr>
         <w:spacing w:line="240" w:lineRule="auto"/>
         <w:rPr>
+          <w:color w:val="000000" w:themeColor="text1"/>
+        </w:rPr>
+      </w:pPr>
+      <w:r>
+        <w:rPr>
+          <w:color w:val="000000" w:themeColor="text1"/>
+        </w:rPr>
+        <w:t>Estado para Almacenar Clientes: Se utiliza el estado clients para almacenar los datos de clientes obtenidos de una API. Inicialmente, se establece como un arreglo vacío.</w:t>
+      </w:r>
+    </w:p>
+    <w:p>
+      <w:pPr>
+        <w:pBdr>
+          <w:bottom w:val="single" w:sz="12" w:space="12" w:color="auto"/>
+        </w:pBdr>
+        <w:spacing w:line="240" w:lineRule="auto"/>
+        <w:rPr>
+          <w:color w:val="000000" w:themeColor="text1"/>
+        </w:rPr>
+      </w:pPr>
+      <w:r>
+        <w:rPr>
+          <w:color w:val="000000" w:themeColor="text1"/>
+        </w:rPr>
+        <w:t>Estado para Clientes Filtrados: El estado filteredClients se utiliza para almacenar los datos de clientes después de aplicar filtros de búsqueda. También se inicializa como un arreglo vacío</w:t>
+      </w:r>
+    </w:p>
+    <w:p>
+      <w:pPr>
+        <w:pBdr>
+          <w:bottom w:val="single" w:sz="12" w:space="12" w:color="auto"/>
+        </w:pBdr>
+        <w:spacing w:line="240" w:lineRule="auto"/>
+        <w:rPr>
+          <w:color w:val="000000" w:themeColor="text1"/>
+        </w:rPr>
+      </w:pPr>
+      <w:r>
+        <w:rPr>
+          <w:color w:val="000000" w:themeColor="text1"/>
+        </w:rPr>
+        <w:t>Estados para Búsqueda y Filtros: Se utilizan varios estados (text, selectedDepartamento, selectedMunicipio, activoFilter) para capturar los valores de búsqueda y los filtros aplicados por el usuario. La función inputLoad se llama cada vez que el usuario ingresa texto en un campo de búsqueda para actualizar el estado text.</w:t>
+      </w:r>
+    </w:p>
+    <w:p>
+      <w:pPr>
+        <w:pBdr>
+          <w:bottom w:val="single" w:sz="12" w:space="12" w:color="auto"/>
+        </w:pBdr>
+        <w:spacing w:line="240" w:lineRule="auto"/>
+        <w:rPr>
+          <w:color w:val="000000" w:themeColor="text1"/>
+        </w:rPr>
+      </w:pPr>
+      <w:r>
+        <w:rPr>
+          <w:color w:val="000000" w:themeColor="text1"/>
+        </w:rPr>
+        <w:t>Obtener Datos de Clientes: Se utiliza un efecto (useEffect) para hacer una solicitud GET a la API cuya URL es http://localhost:3030/api/client. Se incluye un encabezado de autorización con un token obtenido del almacenamiento local. Los datos de clientes se almacenan en el estado clients.</w:t>
+      </w:r>
+    </w:p>
+    <w:p>
+      <w:pPr>
+        <w:pBdr>
+          <w:bottom w:val="single" w:sz="12" w:space="12" w:color="auto"/>
+        </w:pBdr>
+        <w:spacing w:line="240" w:lineRule="auto"/>
+        <w:rPr>
+          <w:color w:val="000000" w:themeColor="text1"/>
+        </w:rPr>
+      </w:pPr>
+      <w:r>
+        <w:rPr>
+          <w:color w:val="000000" w:themeColor="text1"/>
+        </w:rPr>
+        <w:t>Obtener Datos de Departamentos y Municipios: Se utilizan efectos adicionales para obtener datos de departamentos y municipios de la API. Los datos se almacenan en los estados Depar y Muni, respectivamente.</w:t>
+      </w:r>
+    </w:p>
+    <w:p>
+      <w:pPr>
+        <w:pBdr>
+          <w:bottom w:val="single" w:sz="12" w:space="12" w:color="auto"/>
+        </w:pBdr>
+        <w:spacing w:line="240" w:lineRule="auto"/>
+        <w:rPr>
+          <w:color w:val="000000" w:themeColor="text1"/>
+        </w:rPr>
+      </w:pPr>
+      <w:r>
+        <w:rPr>
+          <w:color w:val="000000" w:themeColor="text1"/>
+        </w:rPr>
+        <w:t>Función para Filtrar Clientes: La función filterClients se utiliza para aplicar filtros a los datos de clientes según los valores de búsqueda y filtros seleccionados. Los clientes que coincidan con los criterios de búsqueda se almacenan en el estado filteredClients.</w:t>
+      </w:r>
+    </w:p>
+    <w:p>
+      <w:pPr>
+        <w:pBdr>
+          <w:bottom w:val="single" w:sz="12" w:space="12" w:color="auto"/>
+        </w:pBdr>
+        <w:spacing w:line="240" w:lineRule="auto"/>
+        <w:rPr>
+          <w:color w:val="000000" w:themeColor="text1"/>
+        </w:rPr>
+      </w:pPr>
+      <w:r>
+        <w:rPr>
+          <w:color w:val="000000" w:themeColor="text1"/>
+        </w:rPr>
+        <w:t>Efecto para Filtrar Clientes: Se utiliza un efecto adicional para llamar a la función filterClients cada vez que cambian los estados relacionados con la búsqueda y los filtros (clients, text, selectedDepartamento, selectedMunicipio, activoFilter).</w:t>
+      </w:r>
+    </w:p>
+    <w:p>
+      <w:pPr>
+        <w:pBdr>
+          <w:bottom w:val="single" w:sz="12" w:space="12" w:color="auto"/>
+        </w:pBdr>
+        <w:spacing w:line="240" w:lineRule="auto"/>
+        <w:rPr>
+          <w:color w:val="000000" w:themeColor="text1"/>
+        </w:rPr>
+      </w:pPr>
+    </w:p>
+    <w:p>
+      <w:pPr>
+        <w:pBdr>
+          <w:bottom w:val="single" w:sz="12" w:space="12" w:color="auto"/>
+        </w:pBdr>
+        <w:spacing w:line="240" w:lineRule="auto"/>
+        <w:rPr>
+          <w:color w:val="000000" w:themeColor="text1"/>
+        </w:rPr>
+      </w:pPr>
+      <w:r>
+        <w:rPr>
+          <w:color w:val="000000" w:themeColor="text1"/>
+        </w:rPr>
+        <w:lastRenderedPageBreak/>
+        <w:t>Funciones para Inactivar y Activar Clientes: Las funciones Inactive y Active se utilizan para cambiar el estado de activo/inactivo de un cliente. Estas funciones hacen solicitudes PUT a la API para actualizar el estado de un cliente a activo o inactivo según el valor proporcionado.</w:t>
+      </w:r>
+    </w:p>
+    <w:p>
+      <w:pPr>
+        <w:pBdr>
+          <w:bottom w:val="single" w:sz="12" w:space="12" w:color="auto"/>
+        </w:pBdr>
+        <w:spacing w:line="240" w:lineRule="auto"/>
+        <w:rPr>
+          <w:color w:val="000000" w:themeColor="text1"/>
+        </w:rPr>
+      </w:pPr>
+      <w:r>
+        <w:rPr>
+          <w:color w:val="000000" w:themeColor="text1"/>
+        </w:rPr>
+        <w:t>Obtener el ID del Trabajador: Se utiliza localStorage para obtener el ID del trabajador, que parece ser relevante para la aplicación.</w:t>
+      </w:r>
+    </w:p>
+    <w:p>
+      <w:pPr>
+        <w:pBdr>
+          <w:bottom w:val="single" w:sz="12" w:space="12" w:color="auto"/>
+        </w:pBdr>
+        <w:spacing w:line="240" w:lineRule="auto"/>
+        <w:rPr>
+          <w:color w:val="000000" w:themeColor="text1"/>
+        </w:rPr>
+      </w:pPr>
+    </w:p>
+    <w:p>
+      <w:pPr>
+        <w:pBdr>
+          <w:bottom w:val="single" w:sz="12" w:space="12" w:color="auto"/>
+        </w:pBdr>
+        <w:spacing w:line="240" w:lineRule="auto"/>
+        <w:rPr>
           <w:b/>
           <w:bCs/>
           <w:color w:val="000000" w:themeColor="text1"/>
@@ -35995,13 +36907,7 @@
           <w:u w:val="single"/>
         </w:rPr>
       </w:pPr>
-    </w:p>
-    <w:p>
-      <w:pPr>
-        <w:pBdr>
-          <w:bottom w:val="single" w:sz="12" w:space="12" w:color="auto"/>
-        </w:pBdr>
-        <w:spacing w:line="240" w:lineRule="auto"/>
+      <w:r>
         <w:rPr>
           <w:b/>
           <w:bCs/>
@@ -36010,7 +36916,8 @@
           <w:szCs w:val="28"/>
           <w:u w:val="single"/>
         </w:rPr>
-      </w:pPr>
+        <w:t xml:space="preserve">Iniciar sesión </w:t>
+      </w:r>
     </w:p>
     <w:p>
       <w:pPr>
@@ -36019,14 +36926,15 @@
         </w:pBdr>
         <w:spacing w:line="240" w:lineRule="auto"/>
         <w:rPr>
-          <w:b/>
-          <w:bCs/>
           <w:color w:val="000000" w:themeColor="text1"/>
-          <w:sz w:val="28"/>
-          <w:szCs w:val="28"/>
-          <w:u w:val="single"/>
-        </w:rPr>
-      </w:pPr>
+        </w:rPr>
+      </w:pPr>
+      <w:r>
+        <w:rPr>
+          <w:color w:val="000000" w:themeColor="text1"/>
+        </w:rPr>
+        <w:t>Generación de un número de orden aleatorio al montar el componente: En este fragmento de código, se utiliza el useState y el useEffect de React para generar un número de orden aleatorio cuando el componente se monta. El número de orden se almacena en el estado randomN. El uso del arreglo vacío [] en el useEffect asegura que esta generación de número de orden ocurra solo una vez cuando el componente se monta.</w:t>
+      </w:r>
     </w:p>
     <w:p>
       <w:pPr>
@@ -36035,12 +36943,7 @@
         </w:pBdr>
         <w:spacing w:line="240" w:lineRule="auto"/>
         <w:rPr>
-          <w:b/>
-          <w:bCs/>
           <w:color w:val="000000" w:themeColor="text1"/>
-          <w:sz w:val="28"/>
-          <w:szCs w:val="28"/>
-          <w:u w:val="single"/>
         </w:rPr>
       </w:pPr>
     </w:p>
@@ -36051,14 +36954,15 @@
         </w:pBdr>
         <w:spacing w:line="240" w:lineRule="auto"/>
         <w:rPr>
-          <w:b/>
-          <w:bCs/>
           <w:color w:val="000000" w:themeColor="text1"/>
-          <w:sz w:val="28"/>
-          <w:szCs w:val="28"/>
-          <w:u w:val="single"/>
-        </w:rPr>
-      </w:pPr>
+        </w:rPr>
+      </w:pPr>
+      <w:r>
+        <w:rPr>
+          <w:color w:val="000000" w:themeColor="text1"/>
+        </w:rPr>
+        <w:t>Definición de estados para campos de formulario: Se definen estados para varios campos del formulario, como departamento, ciudad, barrio, direccionEntrega, y Obser. Cada uno de estos estados se inicializa como cadenas vacías.</w:t>
+      </w:r>
     </w:p>
     <w:p>
       <w:pPr>
@@ -36067,12 +36971,7 @@
         </w:pBdr>
         <w:spacing w:line="240" w:lineRule="auto"/>
         <w:rPr>
-          <w:b/>
-          <w:bCs/>
           <w:color w:val="000000" w:themeColor="text1"/>
-          <w:sz w:val="28"/>
-          <w:szCs w:val="28"/>
-          <w:u w:val="single"/>
         </w:rPr>
       </w:pPr>
     </w:p>
@@ -36083,24 +36982,161 @@
         </w:pBdr>
         <w:spacing w:line="240" w:lineRule="auto"/>
         <w:rPr>
-          <w:b/>
-          <w:bCs/>
           <w:color w:val="000000" w:themeColor="text1"/>
-          <w:sz w:val="28"/>
-          <w:szCs w:val="28"/>
-          <w:u w:val="single"/>
-        </w:rPr>
-      </w:pPr>
-      <w:r>
-        <w:rPr>
-          <w:b/>
-          <w:bCs/>
+        </w:rPr>
+      </w:pPr>
+      <w:r>
+        <w:rPr>
           <w:color w:val="000000" w:themeColor="text1"/>
-          <w:sz w:val="28"/>
-          <w:szCs w:val="28"/>
-          <w:u w:val="single"/>
-        </w:rPr>
-        <w:t xml:space="preserve">Iniciar sesión </w:t>
+        </w:rPr>
+        <w:t>Obtención de datos de productos desde el almacenamiento local: Se obtienen datos relacionados con productos desde el almacenamiento local (localStorage). Estos datos incluyen carData, Product, y productsInCart. carData se utiliza para obtener información del carrito de compras almacenada en el localStorage. Product parece ser un identificador de producto. productsInCart se utiliza para almacenar la información de los productos en el carrito de compras.</w:t>
+      </w:r>
+    </w:p>
+    <w:p>
+      <w:pPr>
+        <w:pBdr>
+          <w:bottom w:val="single" w:sz="12" w:space="12" w:color="auto"/>
+        </w:pBdr>
+        <w:spacing w:line="240" w:lineRule="auto"/>
+        <w:rPr>
+          <w:color w:val="000000" w:themeColor="text1"/>
+        </w:rPr>
+      </w:pPr>
+    </w:p>
+    <w:p>
+      <w:pPr>
+        <w:pBdr>
+          <w:bottom w:val="single" w:sz="12" w:space="12" w:color="auto"/>
+        </w:pBdr>
+        <w:spacing w:line="240" w:lineRule="auto"/>
+        <w:rPr>
+          <w:color w:val="000000" w:themeColor="text1"/>
+        </w:rPr>
+      </w:pPr>
+      <w:r>
+        <w:rPr>
+          <w:color w:val="000000" w:themeColor="text1"/>
+        </w:rPr>
+        <w:t>Actualización de estados basada en los datos del producto: Se itera a través de productsInCart para encontrar el producto correspondiente al identificador Product. Luego, se actualizan los estados relacionados con ese producto, como nombreProducto, codigoProducto, marca, categoria, iva, y Price.</w:t>
+      </w:r>
+    </w:p>
+    <w:p>
+      <w:pPr>
+        <w:pBdr>
+          <w:bottom w:val="single" w:sz="12" w:space="12" w:color="auto"/>
+        </w:pBdr>
+        <w:spacing w:line="240" w:lineRule="auto"/>
+        <w:rPr>
+          <w:color w:val="000000" w:themeColor="text1"/>
+        </w:rPr>
+      </w:pPr>
+    </w:p>
+    <w:p>
+      <w:pPr>
+        <w:pBdr>
+          <w:bottom w:val="single" w:sz="12" w:space="12" w:color="auto"/>
+        </w:pBdr>
+        <w:spacing w:line="240" w:lineRule="auto"/>
+        <w:rPr>
+          <w:color w:val="000000" w:themeColor="text1"/>
+        </w:rPr>
+      </w:pPr>
+      <w:r>
+        <w:rPr>
+          <w:color w:val="000000" w:themeColor="text1"/>
+        </w:rPr>
+        <w:lastRenderedPageBreak/>
+        <w:t>Función createOrder: Esta función se utiliza para crear una orden de compra. Se crea un objeto Data que contiene la información de la orden, incluyendo el número de orden generado aleatoriamente (randomN), el precio total (Price), el IVA (iva), etc. Luego, se realiza una solicitud POST a una URL específica para crear la orden en el servidor.</w:t>
+      </w:r>
+    </w:p>
+    <w:p>
+      <w:pPr>
+        <w:pBdr>
+          <w:bottom w:val="single" w:sz="12" w:space="12" w:color="auto"/>
+        </w:pBdr>
+        <w:spacing w:line="240" w:lineRule="auto"/>
+        <w:rPr>
+          <w:color w:val="000000" w:themeColor="text1"/>
+        </w:rPr>
+      </w:pPr>
+    </w:p>
+    <w:p>
+      <w:pPr>
+        <w:pBdr>
+          <w:bottom w:val="single" w:sz="12" w:space="12" w:color="auto"/>
+        </w:pBdr>
+        <w:spacing w:line="240" w:lineRule="auto"/>
+        <w:rPr>
+          <w:color w:val="000000" w:themeColor="text1"/>
+        </w:rPr>
+      </w:pPr>
+      <w:r>
+        <w:rPr>
+          <w:color w:val="000000" w:themeColor="text1"/>
+        </w:rPr>
+        <w:t>Función details: Esta función se utiliza para crear detalles de la orden, como el nombre del producto, la descripción, el IVA, el precio, etc. Luego, realiza una solicitud POST para crear estos detalles en el servidor. Después de crear los detalles, se llama a la función createOrder para crear la orden principal. También hay un redireccionamiento después de completar la acción.</w:t>
+      </w:r>
+    </w:p>
+    <w:p>
+      <w:pPr>
+        <w:pBdr>
+          <w:bottom w:val="single" w:sz="12" w:space="12" w:color="auto"/>
+        </w:pBdr>
+        <w:spacing w:line="240" w:lineRule="auto"/>
+        <w:rPr>
+          <w:color w:val="000000" w:themeColor="text1"/>
+        </w:rPr>
+      </w:pPr>
+    </w:p>
+    <w:p>
+      <w:pPr>
+        <w:pBdr>
+          <w:bottom w:val="single" w:sz="12" w:space="12" w:color="auto"/>
+        </w:pBdr>
+        <w:spacing w:line="240" w:lineRule="auto"/>
+        <w:rPr>
+          <w:color w:val="000000" w:themeColor="text1"/>
+        </w:rPr>
+      </w:pPr>
+      <w:r>
+        <w:rPr>
+          <w:color w:val="000000" w:themeColor="text1"/>
+        </w:rPr>
+        <w:t>Funciones Next y Ocult: Estas funciones se utilizan para mostrar y ocultar un elemento en la interfaz de usuario identificado por su ID (postDataMain). Esto parece estar relacionado con la interfaz de usuario de la aplicación.</w:t>
+      </w:r>
+    </w:p>
+    <w:p>
+      <w:pPr>
+        <w:pBdr>
+          <w:bottom w:val="single" w:sz="12" w:space="12" w:color="auto"/>
+        </w:pBdr>
+        <w:spacing w:line="240" w:lineRule="auto"/>
+        <w:rPr>
+          <w:color w:val="000000" w:themeColor="text1"/>
+        </w:rPr>
+      </w:pPr>
+    </w:p>
+    <w:p>
+      <w:pPr>
+        <w:pBdr>
+          <w:bottom w:val="single" w:sz="12" w:space="12" w:color="auto"/>
+        </w:pBdr>
+        <w:spacing w:line="240" w:lineRule="auto"/>
+        <w:rPr>
+          <w:color w:val="000000" w:themeColor="text1"/>
+        </w:rPr>
+      </w:pPr>
+      <w:r>
+        <w:rPr>
+          <w:color w:val="000000" w:themeColor="text1"/>
+        </w:rPr>
+        <w:t>En resumen,  permite a los usuarios realizar órdenes de compra y almacenar detalles de productos relacionados con esas órdenes. También muestra y oculta elementos de la interfaz de usuario según sea necesario</w:t>
+      </w:r>
+      <w:r>
+        <w:rPr>
+          <w:color w:val="000000" w:themeColor="text1"/>
+        </w:rPr>
+        <w:t>.</w:t>
       </w:r>
     </w:p>
     <w:p>
@@ -36128,7 +37164,6 @@
           <w:szCs w:val="28"/>
           <w:u w:val="single"/>
         </w:rPr>
-        <w:lastRenderedPageBreak/>
         <w:drawing>
           <wp:inline distT="0" distB="0" distL="0" distR="0" wp14:anchorId="0723D11B" wp14:editId="55BC24AF">
             <wp:extent cx="5612130" cy="2536190"/>

</xml_diff>